<commit_message>
Added some tests for SimulatorTest, and 1 test for BipartiteGraphTest. Finished dry
</commit_message>
<xml_diff>
--- a/HW2/HW2_Dry.docx
+++ b/HW2/HW2_Dry.docx
@@ -383,7 +383,6 @@
           <w:color w:val="156082" w:themeColor="accent1"/>
           <w:sz w:val="24"/>
           <w:szCs w:val="24"/>
-          <w:rtl/>
           <w:lang w:bidi="he-IL"/>
         </w:rPr>
       </w:pPr>
@@ -396,68 +395,204 @@
           <w:rtl/>
           <w:lang w:bidi="he-IL"/>
         </w:rPr>
-        <w:t>ד</w:t>
+        <w:t xml:space="preserve">בהפשטה של המחלקה </w:t>
+      </w:r>
+      <m:oMath>
+        <m:r>
+          <w:rPr>
+            <w:rFonts w:ascii="Cambria Math" w:eastAsiaTheme="minorEastAsia" w:hAnsi="Cambria Math"/>
+            <w:color w:val="156082" w:themeColor="accent1"/>
+            <w:sz w:val="24"/>
+            <w:szCs w:val="24"/>
+            <w:lang w:bidi="he-IL"/>
+          </w:rPr>
+          <m:t>BipartiteGraph</m:t>
+        </m:r>
+      </m:oMath>
+      <w:r>
+        <w:rPr>
+          <w:rFonts w:eastAsiaTheme="minorEastAsia" w:hint="cs"/>
+          <w:color w:val="156082" w:themeColor="accent1"/>
+          <w:sz w:val="24"/>
+          <w:szCs w:val="24"/>
+          <w:rtl/>
+          <w:lang w:bidi="he-IL"/>
+        </w:rPr>
+        <w:t xml:space="preserve"> בחרנו לאפשר במפרט את הפעולות: </w:t>
       </w:r>
     </w:p>
     <w:p>
       <w:pPr>
+        <w:pStyle w:val="ListParagraph"/>
         <w:bidi/>
         <w:rPr>
-          <w:color w:val="156082" w:themeColor="accent1"/>
-          <w:sz w:val="16"/>
-          <w:szCs w:val="16"/>
-          <w:rtl/>
-          <w:lang w:bidi="he-IL"/>
-        </w:rPr>
-      </w:pPr>
-      <w:r>
-        <w:rPr>
-          <w:color w:val="156082" w:themeColor="accent1"/>
-          <w:sz w:val="16"/>
-          <w:szCs w:val="16"/>
-          <w:lang w:bidi="he-IL"/>
-        </w:rPr>
-        <w:br w:type="page"/>
+          <w:rFonts w:eastAsiaTheme="minorEastAsia"/>
+          <w:color w:val="156082" w:themeColor="accent1"/>
+          <w:sz w:val="24"/>
+          <w:szCs w:val="24"/>
+          <w:rtl/>
+          <w:lang w:bidi="he-IL"/>
+        </w:rPr>
+      </w:pPr>
+      <m:oMathPara>
+        <m:oMath>
+          <m:r>
+            <w:rPr>
+              <w:rFonts w:ascii="Cambria Math" w:eastAsiaTheme="minorEastAsia" w:hAnsi="Cambria Math"/>
+              <w:color w:val="156082" w:themeColor="accent1"/>
+              <w:sz w:val="24"/>
+              <w:szCs w:val="24"/>
+              <w:lang w:bidi="he-IL"/>
+            </w:rPr>
+            <m:t xml:space="preserve">addNode, addEdge, listColoredNodes, getNodeData, getNodeChildren, </m:t>
+          </m:r>
+          <m:r>
+            <w:rPr>
+              <w:rFonts w:ascii="Cambria Math" w:eastAsiaTheme="minorEastAsia" w:hAnsi="Cambria Math"/>
+              <w:color w:val="156082" w:themeColor="accent1"/>
+              <w:sz w:val="24"/>
+              <w:szCs w:val="24"/>
+              <w:lang w:bidi="he-IL"/>
+            </w:rPr>
+            <w:br/>
+          </m:r>
+        </m:oMath>
+        <m:oMath>
+          <m:r>
+            <w:rPr>
+              <w:rFonts w:ascii="Cambria Math" w:eastAsiaTheme="minorEastAsia" w:hAnsi="Cambria Math"/>
+              <w:color w:val="156082" w:themeColor="accent1"/>
+              <w:sz w:val="24"/>
+              <w:szCs w:val="24"/>
+              <w:lang w:bidi="he-IL"/>
+            </w:rPr>
+            <m:t>getNodeParents, getChildByEdgeLabel, getParentByEdgeLabel</m:t>
+          </m:r>
+          <m:r>
+            <w:rPr>
+              <w:rFonts w:eastAsiaTheme="minorEastAsia"/>
+              <w:color w:val="156082" w:themeColor="accent1"/>
+              <w:sz w:val="24"/>
+              <w:szCs w:val="24"/>
+              <w:lang w:bidi="he-IL"/>
+            </w:rPr>
+            <w:br/>
+          </m:r>
+        </m:oMath>
+      </m:oMathPara>
+      <w:r>
+        <w:rPr>
+          <w:rFonts w:eastAsiaTheme="minorEastAsia" w:hint="cs"/>
+          <w:color w:val="156082" w:themeColor="accent1"/>
+          <w:sz w:val="24"/>
+          <w:szCs w:val="24"/>
+          <w:rtl/>
+          <w:lang w:bidi="he-IL"/>
+        </w:rPr>
+        <w:t>פעולות אלו מאפשרות למשתמש בממשק הגרף יכולת להגדיל את הגרף ע"י הוספת צמתים וקשתות, לקבל מידע על כל היחסים השונים בין הצמתים בגרף, לקבל גישה לבנים/אבות לפי קשת ספציפית, וגישה לטיפוס השמור בצומת על מנת להפעילו.</w:t>
+      </w:r>
+      <w:r>
+        <w:rPr>
+          <w:rFonts w:eastAsiaTheme="minorEastAsia"/>
+          <w:color w:val="156082" w:themeColor="accent1"/>
+          <w:sz w:val="24"/>
+          <w:szCs w:val="24"/>
+          <w:rtl/>
+          <w:lang w:bidi="he-IL"/>
+        </w:rPr>
+        <w:br/>
+      </w:r>
+      <w:r>
+        <w:rPr>
+          <w:rFonts w:eastAsiaTheme="minorEastAsia" w:hint="cs"/>
+          <w:color w:val="156082" w:themeColor="accent1"/>
+          <w:sz w:val="24"/>
+          <w:szCs w:val="24"/>
+          <w:rtl/>
+          <w:lang w:bidi="he-IL"/>
+        </w:rPr>
+        <w:t>הפעולות לוקחות בחשבון את ההנחות על הגרף (גרף דו צדדי עם צמתים שחורים ולבנים, גרף פשוט, ללא מעגלים עצמיים</w:t>
+      </w:r>
+      <w:r>
+        <w:rPr>
+          <w:rFonts w:eastAsiaTheme="minorEastAsia" w:hint="cs"/>
+          <w:color w:val="156082" w:themeColor="accent1"/>
+          <w:sz w:val="24"/>
+          <w:szCs w:val="24"/>
+          <w:rtl/>
+          <w:lang w:bidi="he-IL"/>
+        </w:rPr>
+        <w:t>, לכל צומת וקשת יש תווית</w:t>
+      </w:r>
+      <w:r>
+        <w:rPr>
+          <w:rFonts w:eastAsiaTheme="minorEastAsia" w:hint="cs"/>
+          <w:color w:val="156082" w:themeColor="accent1"/>
+          <w:sz w:val="24"/>
+          <w:szCs w:val="24"/>
+          <w:rtl/>
+          <w:lang w:bidi="he-IL"/>
+        </w:rPr>
+        <w:t>) ואוכפות אותן.</w:t>
+      </w:r>
+      <w:r>
+        <w:rPr>
+          <w:rFonts w:eastAsiaTheme="minorEastAsia"/>
+          <w:color w:val="156082" w:themeColor="accent1"/>
+          <w:sz w:val="24"/>
+          <w:szCs w:val="24"/>
+          <w:rtl/>
+          <w:lang w:bidi="he-IL"/>
+        </w:rPr>
+        <w:br/>
+      </w:r>
+      <w:r>
+        <w:rPr>
+          <w:rFonts w:eastAsiaTheme="minorEastAsia" w:hint="cs"/>
+          <w:color w:val="156082" w:themeColor="accent1"/>
+          <w:sz w:val="24"/>
+          <w:szCs w:val="24"/>
+          <w:rtl/>
+          <w:lang w:bidi="he-IL"/>
+        </w:rPr>
+        <w:t xml:space="preserve">בחרנו בסט הפעולות הנ"ל מכיוון ואנו חושבים שהוא נותן כיסוי טוב לפעולות אותם היינו רוצים להפעיל על גרף כפי שמוגדר בתרגיל, </w:t>
+      </w:r>
+      <w:r>
+        <w:rPr>
+          <w:rFonts w:eastAsiaTheme="minorEastAsia" w:hint="cs"/>
+          <w:color w:val="156082" w:themeColor="accent1"/>
+          <w:sz w:val="24"/>
+          <w:szCs w:val="24"/>
+          <w:rtl/>
+          <w:lang w:bidi="he-IL"/>
+        </w:rPr>
+        <w:t>והן עושות זאת בצורה קלה ואינטואיטיבית.</w:t>
       </w:r>
     </w:p>
     <w:p>
       <w:pPr>
+        <w:pStyle w:val="ListParagraph"/>
         <w:bidi/>
         <w:rPr>
-          <w:b/>
-          <w:bCs/>
-          <w:color w:val="156082" w:themeColor="accent1"/>
-          <w:sz w:val="28"/>
-          <w:szCs w:val="28"/>
-          <w:u w:val="single"/>
-          <w:lang w:bidi="he-IL"/>
-        </w:rPr>
-      </w:pPr>
-      <w:r>
-        <w:rPr>
-          <w:rFonts w:hint="cs"/>
-          <w:b/>
-          <w:bCs/>
-          <w:color w:val="156082" w:themeColor="accent1"/>
-          <w:sz w:val="28"/>
-          <w:szCs w:val="28"/>
-          <w:u w:val="single"/>
-          <w:rtl/>
-          <w:lang w:bidi="he-IL"/>
-        </w:rPr>
-        <w:lastRenderedPageBreak/>
-        <w:t>שאלה 2</w:t>
-      </w:r>
+          <w:rFonts w:eastAsiaTheme="minorEastAsia" w:hint="cs"/>
+          <w:color w:val="156082" w:themeColor="accent1"/>
+          <w:sz w:val="24"/>
+          <w:szCs w:val="24"/>
+          <w:rtl/>
+          <w:lang w:bidi="he-IL"/>
+        </w:rPr>
+      </w:pPr>
     </w:p>
     <w:p>
       <w:pPr>
         <w:pStyle w:val="ListParagraph"/>
         <w:numPr>
           <w:ilvl w:val="0"/>
-          <w:numId w:val="30"/>
+          <w:numId w:val="29"/>
         </w:numPr>
         <w:bidi/>
         <w:rPr>
+          <w:rFonts w:eastAsiaTheme="minorEastAsia"/>
           <w:color w:val="156082" w:themeColor="accent1"/>
           <w:sz w:val="24"/>
           <w:szCs w:val="24"/>
@@ -466,110 +601,562 @@
       </w:pPr>
       <w:r>
         <w:rPr>
-          <w:rFonts w:hint="cs"/>
+          <w:rFonts w:eastAsiaTheme="minorEastAsia" w:hint="cs"/>
           <w:color w:val="156082" w:themeColor="accent1"/>
           <w:sz w:val="24"/>
           <w:szCs w:val="24"/>
           <w:rtl/>
           <w:lang w:bidi="he-IL"/>
         </w:rPr>
-        <w:t>מ</w:t>
+        <w:t xml:space="preserve">בהפשטה של המחלקה </w:t>
+      </w:r>
+      <m:oMath>
+        <m:r>
+          <w:rPr>
+            <w:rFonts w:ascii="Cambria Math" w:eastAsiaTheme="minorEastAsia" w:hAnsi="Cambria Math"/>
+            <w:color w:val="156082" w:themeColor="accent1"/>
+            <w:sz w:val="24"/>
+            <w:szCs w:val="24"/>
+            <w:lang w:bidi="he-IL"/>
+          </w:rPr>
+          <m:t>BipartiteGraph</m:t>
+        </m:r>
+      </m:oMath>
+      <w:r>
+        <w:rPr>
+          <w:rFonts w:eastAsiaTheme="minorEastAsia" w:hint="cs"/>
+          <w:color w:val="156082" w:themeColor="accent1"/>
+          <w:sz w:val="24"/>
+          <w:szCs w:val="24"/>
+          <w:rtl/>
+          <w:lang w:bidi="he-IL"/>
+        </w:rPr>
+        <w:t xml:space="preserve"> בחרנו לייצג את הגרף כמילון ששומר עבור כל </w:t>
+      </w:r>
+      <w:r>
+        <w:rPr>
+          <w:rFonts w:eastAsiaTheme="minorEastAsia" w:hint="cs"/>
+          <w:color w:val="156082" w:themeColor="accent1"/>
+          <w:sz w:val="24"/>
+          <w:szCs w:val="24"/>
+          <w:rtl/>
+          <w:lang w:bidi="he-IL"/>
+        </w:rPr>
+        <w:t xml:space="preserve">תווית </w:t>
+      </w:r>
+      <w:r>
+        <w:rPr>
+          <w:rFonts w:eastAsiaTheme="minorEastAsia" w:hint="cs"/>
+          <w:color w:val="156082" w:themeColor="accent1"/>
+          <w:sz w:val="24"/>
+          <w:szCs w:val="24"/>
+          <w:rtl/>
+          <w:lang w:bidi="he-IL"/>
+        </w:rPr>
+        <w:t>של צומת את הצומת המתאים לו.</w:t>
+      </w:r>
+      <w:r>
+        <w:rPr>
+          <w:rFonts w:eastAsiaTheme="minorEastAsia"/>
+          <w:color w:val="156082" w:themeColor="accent1"/>
+          <w:sz w:val="24"/>
+          <w:szCs w:val="24"/>
+          <w:rtl/>
+          <w:lang w:bidi="he-IL"/>
+        </w:rPr>
+        <w:br/>
+      </w:r>
+      <w:r>
+        <w:rPr>
+          <w:rFonts w:eastAsiaTheme="minorEastAsia" w:hint="cs"/>
+          <w:color w:val="156082" w:themeColor="accent1"/>
+          <w:sz w:val="24"/>
+          <w:szCs w:val="24"/>
+          <w:rtl/>
+          <w:lang w:bidi="he-IL"/>
+        </w:rPr>
+        <w:t xml:space="preserve">בהפשטה של </w:t>
+      </w:r>
+      <w:r>
+        <w:rPr>
+          <w:rFonts w:eastAsiaTheme="minorEastAsia" w:hint="cs"/>
+          <w:color w:val="156082" w:themeColor="accent1"/>
+          <w:sz w:val="24"/>
+          <w:szCs w:val="24"/>
+          <w:rtl/>
+          <w:lang w:bidi="he-IL"/>
+        </w:rPr>
+        <w:t xml:space="preserve">צומת </w:t>
+      </w:r>
+      <w:r>
+        <w:rPr>
+          <w:rFonts w:eastAsiaTheme="minorEastAsia" w:hint="cs"/>
+          <w:color w:val="156082" w:themeColor="accent1"/>
+          <w:sz w:val="24"/>
+          <w:szCs w:val="24"/>
+          <w:rtl/>
+          <w:lang w:bidi="he-IL"/>
+        </w:rPr>
+        <w:t xml:space="preserve">בחרנו לשמור את המידע אודות הצומת בפרמטרים פנימיים </w:t>
+      </w:r>
+      <w:r>
+        <w:rPr>
+          <w:rFonts w:eastAsiaTheme="minorEastAsia"/>
+          <w:color w:val="156082" w:themeColor="accent1"/>
+          <w:sz w:val="24"/>
+          <w:szCs w:val="24"/>
+          <w:rtl/>
+          <w:lang w:bidi="he-IL"/>
+        </w:rPr>
+        <w:t>–</w:t>
+      </w:r>
+      <w:r>
+        <w:rPr>
+          <w:rFonts w:eastAsiaTheme="minorEastAsia" w:hint="cs"/>
+          <w:color w:val="156082" w:themeColor="accent1"/>
+          <w:sz w:val="24"/>
+          <w:szCs w:val="24"/>
+          <w:rtl/>
+          <w:lang w:bidi="he-IL"/>
+        </w:rPr>
+        <w:t xml:space="preserve"> תווית, טיפוס וצבע, ואת הקשתות הנכנסות ויוצאות לצומת בחרנו לייצג כמילון השומר לכל תווית של קשת את הקשת המתאימה. בנוסף, לצורך נוחות ויעילות בחרנו לשמור את תוויות הבנים והאבות של צומת בשתי רשימות של תוויות, אחת לבנים ואחת לאבות.</w:t>
+      </w:r>
+      <w:r>
+        <w:rPr>
+          <w:rFonts w:eastAsiaTheme="minorEastAsia"/>
+          <w:color w:val="156082" w:themeColor="accent1"/>
+          <w:sz w:val="24"/>
+          <w:szCs w:val="24"/>
+          <w:rtl/>
+          <w:lang w:bidi="he-IL"/>
+        </w:rPr>
+        <w:br/>
+      </w:r>
+      <w:r>
+        <w:rPr>
+          <w:rFonts w:eastAsiaTheme="minorEastAsia" w:hint="cs"/>
+          <w:color w:val="156082" w:themeColor="accent1"/>
+          <w:sz w:val="24"/>
+          <w:szCs w:val="24"/>
+          <w:rtl/>
+          <w:lang w:bidi="he-IL"/>
+        </w:rPr>
+        <w:t xml:space="preserve">בהפשטה של קשת שמרנו את המידע אודות הקשת בפרמטרים פנימיים </w:t>
+      </w:r>
+      <w:r>
+        <w:rPr>
+          <w:rFonts w:eastAsiaTheme="minorEastAsia"/>
+          <w:color w:val="156082" w:themeColor="accent1"/>
+          <w:sz w:val="24"/>
+          <w:szCs w:val="24"/>
+          <w:rtl/>
+          <w:lang w:bidi="he-IL"/>
+        </w:rPr>
+        <w:t>–</w:t>
+      </w:r>
+      <w:r>
+        <w:rPr>
+          <w:rFonts w:eastAsiaTheme="minorEastAsia" w:hint="cs"/>
+          <w:color w:val="156082" w:themeColor="accent1"/>
+          <w:sz w:val="24"/>
+          <w:szCs w:val="24"/>
+          <w:rtl/>
+          <w:lang w:bidi="he-IL"/>
+        </w:rPr>
+        <w:t xml:space="preserve"> תווית אב, תווית בן, ותווית קשת</w:t>
+      </w:r>
+      <w:r>
+        <w:rPr>
+          <w:rFonts w:eastAsiaTheme="minorEastAsia" w:hint="cs"/>
+          <w:color w:val="156082" w:themeColor="accent1"/>
+          <w:sz w:val="24"/>
+          <w:szCs w:val="24"/>
+          <w:rtl/>
+          <w:lang w:bidi="he-IL"/>
+        </w:rPr>
+        <w:t>, בכך נתנו כיווניות לקשת.</w:t>
+      </w:r>
+      <w:r>
+        <w:rPr>
+          <w:rFonts w:eastAsiaTheme="minorEastAsia"/>
+          <w:color w:val="156082" w:themeColor="accent1"/>
+          <w:sz w:val="24"/>
+          <w:szCs w:val="24"/>
+          <w:rtl/>
+          <w:lang w:bidi="he-IL"/>
+        </w:rPr>
+        <w:br/>
+      </w:r>
+      <w:r>
+        <w:rPr>
+          <w:rFonts w:eastAsiaTheme="minorEastAsia"/>
+          <w:color w:val="156082" w:themeColor="accent1"/>
+          <w:sz w:val="24"/>
+          <w:szCs w:val="24"/>
+          <w:rtl/>
+          <w:lang w:bidi="he-IL"/>
+        </w:rPr>
+        <w:br/>
+      </w:r>
+      <w:r>
+        <w:rPr>
+          <w:rFonts w:eastAsiaTheme="minorEastAsia" w:hint="cs"/>
+          <w:color w:val="156082" w:themeColor="accent1"/>
+          <w:sz w:val="24"/>
+          <w:szCs w:val="24"/>
+          <w:rtl/>
+          <w:lang w:bidi="he-IL"/>
+        </w:rPr>
+        <w:t xml:space="preserve">מימוש הגרף באופן זה אפשר לנו לממש בצורה קלה ונוחה את פעולות ההוספה ומציאה של צומת, המילון ממומש כטבלת ערבול המכניסה ומוצאת איבר בסיבוכיות ממוצעת של </w:t>
+      </w:r>
+      <m:oMath>
+        <m:r>
+          <w:rPr>
+            <w:rFonts w:ascii="Cambria Math" w:eastAsiaTheme="minorEastAsia" w:hAnsi="Cambria Math"/>
+            <w:color w:val="156082" w:themeColor="accent1"/>
+            <w:sz w:val="24"/>
+            <w:szCs w:val="24"/>
+            <w:lang w:bidi="he-IL"/>
+          </w:rPr>
+          <m:t>O(1)</m:t>
+        </m:r>
+      </m:oMath>
+      <w:r>
+        <w:rPr>
+          <w:rFonts w:eastAsiaTheme="minorEastAsia" w:hint="cs"/>
+          <w:color w:val="156082" w:themeColor="accent1"/>
+          <w:sz w:val="24"/>
+          <w:szCs w:val="24"/>
+          <w:rtl/>
+          <w:lang w:bidi="he-IL"/>
+        </w:rPr>
+        <w:t xml:space="preserve"> ולכן מאפשר לנו לגשת בקלות וביעילות לצמתי הגרף.</w:t>
+      </w:r>
+      <w:r>
+        <w:rPr>
+          <w:rFonts w:eastAsiaTheme="minorEastAsia"/>
+          <w:color w:val="156082" w:themeColor="accent1"/>
+          <w:sz w:val="24"/>
+          <w:szCs w:val="24"/>
+          <w:rtl/>
+          <w:lang w:bidi="he-IL"/>
+        </w:rPr>
+        <w:br/>
+      </w:r>
+      <w:r>
+        <w:rPr>
+          <w:rFonts w:eastAsiaTheme="minorEastAsia" w:hint="cs"/>
+          <w:color w:val="156082" w:themeColor="accent1"/>
+          <w:sz w:val="24"/>
+          <w:szCs w:val="24"/>
+          <w:rtl/>
+          <w:lang w:bidi="he-IL"/>
+        </w:rPr>
+        <w:t>המימוש של צומת מאפשר לנו להחזיר ב</w:t>
+      </w:r>
+      <w:r>
+        <w:rPr>
+          <w:rFonts w:eastAsiaTheme="minorEastAsia" w:hint="cs"/>
+          <w:color w:val="156082" w:themeColor="accent1"/>
+          <w:sz w:val="24"/>
+          <w:szCs w:val="24"/>
+          <w:rtl/>
+          <w:lang w:bidi="he-IL"/>
+        </w:rPr>
+        <w:t xml:space="preserve">קלות ובמהירות את האבות/הבנים של צומת מכיוון ואנו מתחזקים רשימה שלהם, ומציאת קשת זהה למציאת צומת בגרף, מימוש מילון כטבלת ערבול בסיבוכיות ממוצעת של </w:t>
+      </w:r>
+      <m:oMath>
+        <m:r>
+          <w:rPr>
+            <w:rFonts w:ascii="Cambria Math" w:eastAsiaTheme="minorEastAsia" w:hAnsi="Cambria Math"/>
+            <w:color w:val="156082" w:themeColor="accent1"/>
+            <w:sz w:val="24"/>
+            <w:szCs w:val="24"/>
+            <w:lang w:bidi="he-IL"/>
+          </w:rPr>
+          <m:t>O(1)</m:t>
+        </m:r>
+      </m:oMath>
+      <w:r>
+        <w:rPr>
+          <w:rFonts w:eastAsiaTheme="minorEastAsia" w:hint="cs"/>
+          <w:color w:val="156082" w:themeColor="accent1"/>
+          <w:sz w:val="24"/>
+          <w:szCs w:val="24"/>
+          <w:rtl/>
+          <w:lang w:bidi="he-IL"/>
+        </w:rPr>
+        <w:t>. זה מאפשר לנו למצוא מידע אודות קשת מסוימת של צומת מסוים בקלות וביעילות.</w:t>
       </w:r>
     </w:p>
     <w:p>
       <w:pPr>
         <w:pStyle w:val="ListParagraph"/>
         <w:bidi/>
-        <w:ind w:left="360"/>
-        <w:rPr>
-          <w:b/>
-          <w:bCs/>
-          <w:color w:val="156082" w:themeColor="accent1"/>
-          <w:sz w:val="28"/>
-          <w:szCs w:val="28"/>
-          <w:u w:val="single"/>
-          <w:rtl/>
-          <w:lang w:bidi="he-IL"/>
-        </w:rPr>
-      </w:pPr>
-      <w:r>
-        <w:rPr>
+        <w:rPr>
+          <w:rFonts w:eastAsiaTheme="minorEastAsia"/>
           <w:color w:val="156082" w:themeColor="accent1"/>
           <w:sz w:val="24"/>
           <w:szCs w:val="24"/>
-          <w:rtl/>
-          <w:lang w:bidi="he-IL"/>
-        </w:rPr>
-        <w:br w:type="page"/>
-      </w:r>
-    </w:p>
-    <w:p>
-      <w:pPr>
-        <w:bidi/>
-        <w:rPr>
-          <w:b/>
-          <w:bCs/>
-          <w:color w:val="156082" w:themeColor="accent1"/>
-          <w:sz w:val="28"/>
-          <w:szCs w:val="28"/>
-          <w:u w:val="single"/>
-          <w:lang w:bidi="he-IL"/>
-        </w:rPr>
-      </w:pPr>
-      <w:r>
-        <w:rPr>
-          <w:rFonts w:hint="cs"/>
-          <w:b/>
-          <w:bCs/>
-          <w:color w:val="156082" w:themeColor="accent1"/>
-          <w:sz w:val="28"/>
-          <w:szCs w:val="28"/>
-          <w:u w:val="single"/>
-          <w:rtl/>
-          <w:lang w:bidi="he-IL"/>
-        </w:rPr>
-        <w:lastRenderedPageBreak/>
-        <w:t xml:space="preserve">שאלה </w:t>
-      </w:r>
-      <w:r>
-        <w:rPr>
-          <w:b/>
-          <w:bCs/>
-          <w:color w:val="156082" w:themeColor="accent1"/>
-          <w:sz w:val="28"/>
-          <w:szCs w:val="28"/>
-          <w:u w:val="single"/>
-          <w:lang w:bidi="he-IL"/>
-        </w:rPr>
-        <w:t>3</w:t>
-      </w:r>
+          <w:lang w:bidi="he-IL"/>
+        </w:rPr>
+      </w:pPr>
     </w:p>
     <w:p>
       <w:pPr>
         <w:pStyle w:val="ListParagraph"/>
         <w:numPr>
           <w:ilvl w:val="0"/>
-          <w:numId w:val="31"/>
+          <w:numId w:val="29"/>
         </w:numPr>
         <w:bidi/>
         <w:rPr>
+          <w:rFonts w:eastAsiaTheme="minorEastAsia"/>
           <w:color w:val="156082" w:themeColor="accent1"/>
           <w:sz w:val="24"/>
           <w:szCs w:val="24"/>
-          <w:rtl/>
-          <w:lang w:bidi="he-IL"/>
-        </w:rPr>
-      </w:pPr>
-      <w:r>
-        <w:rPr>
-          <w:rFonts w:hint="cs"/>
+          <w:lang w:bidi="he-IL"/>
+        </w:rPr>
+      </w:pPr>
+      <w:r>
+        <w:rPr>
+          <w:rFonts w:eastAsiaTheme="minorEastAsia" w:hint="cs"/>
           <w:color w:val="156082" w:themeColor="accent1"/>
           <w:sz w:val="24"/>
           <w:szCs w:val="24"/>
           <w:rtl/>
           <w:lang w:bidi="he-IL"/>
         </w:rPr>
-        <w:t>מ</w:t>
+        <w:t xml:space="preserve">ממומש בקובץ </w:t>
+      </w:r>
+      <m:oMath>
+        <m:r>
+          <w:rPr>
+            <w:rFonts w:ascii="Cambria Math" w:eastAsiaTheme="minorEastAsia" w:hAnsi="Cambria Math"/>
+            <w:color w:val="156082" w:themeColor="accent1"/>
+            <w:sz w:val="24"/>
+            <w:szCs w:val="24"/>
+            <w:lang w:bidi="he-IL"/>
+          </w:rPr>
+          <m:t>BipartiteGraphTestDriver</m:t>
+        </m:r>
+      </m:oMath>
+      <w:r>
+        <w:rPr>
+          <w:rFonts w:eastAsiaTheme="minorEastAsia" w:hint="cs"/>
+          <w:color w:val="156082" w:themeColor="accent1"/>
+          <w:sz w:val="24"/>
+          <w:szCs w:val="24"/>
+          <w:rtl/>
+          <w:lang w:bidi="he-IL"/>
+        </w:rPr>
+        <w:t>.</w:t>
+      </w:r>
+    </w:p>
+    <w:p>
+      <w:pPr>
+        <w:pStyle w:val="ListParagraph"/>
+        <w:bidi/>
+        <w:rPr>
+          <w:rFonts w:eastAsiaTheme="minorEastAsia"/>
+          <w:color w:val="156082" w:themeColor="accent1"/>
+          <w:sz w:val="24"/>
+          <w:szCs w:val="24"/>
+          <w:lang w:bidi="he-IL"/>
+        </w:rPr>
+      </w:pPr>
+    </w:p>
+    <w:p>
+      <w:pPr>
+        <w:pStyle w:val="ListParagraph"/>
+        <w:numPr>
+          <w:ilvl w:val="0"/>
+          <w:numId w:val="29"/>
+        </w:numPr>
+        <w:bidi/>
+        <w:rPr>
+          <w:rFonts w:eastAsiaTheme="minorEastAsia"/>
+          <w:color w:val="156082" w:themeColor="accent1"/>
+          <w:sz w:val="24"/>
+          <w:szCs w:val="24"/>
+          <w:lang w:bidi="he-IL"/>
+        </w:rPr>
+      </w:pPr>
+      <w:r>
+        <w:rPr>
+          <w:rFonts w:eastAsiaTheme="minorEastAsia" w:hint="cs"/>
+          <w:color w:val="156082" w:themeColor="accent1"/>
+          <w:sz w:val="24"/>
+          <w:szCs w:val="24"/>
+          <w:rtl/>
+          <w:lang w:bidi="he-IL"/>
+        </w:rPr>
+        <w:t>ממ</w:t>
+      </w:r>
+      <w:r>
+        <w:rPr>
+          <w:rFonts w:eastAsiaTheme="minorEastAsia" w:hint="cs"/>
+          <w:color w:val="156082" w:themeColor="accent1"/>
+          <w:sz w:val="24"/>
+          <w:szCs w:val="24"/>
+          <w:rtl/>
+          <w:lang w:bidi="he-IL"/>
+        </w:rPr>
+        <w:t xml:space="preserve">ומש בקובץ </w:t>
+      </w:r>
+      <m:oMath>
+        <m:r>
+          <w:rPr>
+            <w:rFonts w:ascii="Cambria Math" w:eastAsiaTheme="minorEastAsia" w:hAnsi="Cambria Math"/>
+            <w:color w:val="156082" w:themeColor="accent1"/>
+            <w:sz w:val="24"/>
+            <w:szCs w:val="24"/>
+            <w:lang w:bidi="he-IL"/>
+          </w:rPr>
+          <m:t>BipartiteGraphTest</m:t>
+        </m:r>
+      </m:oMath>
+      <w:r>
+        <w:rPr>
+          <w:rFonts w:eastAsiaTheme="minorEastAsia" w:hint="cs"/>
+          <w:color w:val="156082" w:themeColor="accent1"/>
+          <w:sz w:val="24"/>
+          <w:szCs w:val="24"/>
+          <w:rtl/>
+          <w:lang w:bidi="he-IL"/>
+        </w:rPr>
+        <w:t>.</w:t>
+      </w:r>
+    </w:p>
+    <w:p>
+      <w:pPr>
+        <w:pStyle w:val="ListParagraph"/>
+        <w:rPr>
+          <w:rFonts w:eastAsiaTheme="minorEastAsia" w:hint="cs"/>
+          <w:color w:val="156082" w:themeColor="accent1"/>
+          <w:sz w:val="24"/>
+          <w:szCs w:val="24"/>
+          <w:rtl/>
+          <w:lang w:bidi="he-IL"/>
+        </w:rPr>
+      </w:pPr>
+    </w:p>
+    <w:p>
+      <w:pPr>
+        <w:pStyle w:val="ListParagraph"/>
+        <w:numPr>
+          <w:ilvl w:val="0"/>
+          <w:numId w:val="29"/>
+        </w:numPr>
+        <w:bidi/>
+        <w:rPr>
+          <w:rFonts w:eastAsiaTheme="minorEastAsia"/>
+          <w:color w:val="156082" w:themeColor="accent1"/>
+          <w:sz w:val="24"/>
+          <w:szCs w:val="24"/>
+          <w:rtl/>
+          <w:lang w:bidi="he-IL"/>
+        </w:rPr>
+      </w:pPr>
+      <w:r>
+        <w:rPr>
+          <w:rFonts w:eastAsiaTheme="minorEastAsia" w:cs="Arial"/>
+          <w:color w:val="156082" w:themeColor="accent1"/>
+          <w:sz w:val="24"/>
+          <w:szCs w:val="24"/>
+          <w:rtl/>
+          <w:lang w:bidi="he-IL"/>
+        </w:rPr>
+        <w:drawing>
+          <wp:anchor distT="0" distB="0" distL="114300" distR="114300" simplePos="0" relativeHeight="251658240" behindDoc="0" locked="0" layoutInCell="1" allowOverlap="1" wp14:anchorId="7AE689A2" wp14:editId="7E2BB316">
+            <wp:simplePos x="0" y="0"/>
+            <wp:positionH relativeFrom="column">
+              <wp:posOffset>395288</wp:posOffset>
+            </wp:positionH>
+            <wp:positionV relativeFrom="paragraph">
+              <wp:posOffset>301308</wp:posOffset>
+            </wp:positionV>
+            <wp:extent cx="4686300" cy="1457325"/>
+            <wp:effectExtent l="0" t="0" r="0" b="9525"/>
+            <wp:wrapSquare wrapText="bothSides"/>
+            <wp:docPr id="1526675039" name="Picture 1"/>
+            <wp:cNvGraphicFramePr>
+              <a:graphicFrameLocks xmlns:a="http://schemas.openxmlformats.org/drawingml/2006/main" noChangeAspect="1"/>
+            </wp:cNvGraphicFramePr>
+            <a:graphic xmlns:a="http://schemas.openxmlformats.org/drawingml/2006/main">
+              <a:graphicData uri="http://schemas.openxmlformats.org/drawingml/2006/picture">
+                <pic:pic xmlns:pic="http://schemas.openxmlformats.org/drawingml/2006/picture">
+                  <pic:nvPicPr>
+                    <pic:cNvPr id="1526675039" name=""/>
+                    <pic:cNvPicPr/>
+                  </pic:nvPicPr>
+                  <pic:blipFill>
+                    <a:blip r:embed="rId5">
+                      <a:extLst>
+                        <a:ext uri="{28A0092B-C50C-407E-A947-70E740481C1C}">
+                          <a14:useLocalDpi xmlns:a14="http://schemas.microsoft.com/office/drawing/2010/main" val="0"/>
+                        </a:ext>
+                      </a:extLst>
+                    </a:blip>
+                    <a:stretch>
+                      <a:fillRect/>
+                    </a:stretch>
+                  </pic:blipFill>
+                  <pic:spPr>
+                    <a:xfrm>
+                      <a:off x="0" y="0"/>
+                      <a:ext cx="4686300" cy="1457325"/>
+                    </a:xfrm>
+                    <a:prstGeom prst="rect">
+                      <a:avLst/>
+                    </a:prstGeom>
+                  </pic:spPr>
+                </pic:pic>
+              </a:graphicData>
+            </a:graphic>
+            <wp14:sizeRelH relativeFrom="margin">
+              <wp14:pctWidth>0</wp14:pctWidth>
+            </wp14:sizeRelH>
+            <wp14:sizeRelV relativeFrom="margin">
+              <wp14:pctHeight>0</wp14:pctHeight>
+            </wp14:sizeRelV>
+          </wp:anchor>
+        </w:drawing>
+      </w:r>
+      <w:r>
+        <w:rPr>
+          <w:rFonts w:eastAsiaTheme="minorEastAsia" w:hint="cs"/>
+          <w:color w:val="156082" w:themeColor="accent1"/>
+          <w:sz w:val="24"/>
+          <w:szCs w:val="24"/>
+          <w:rtl/>
+          <w:lang w:bidi="he-IL"/>
+        </w:rPr>
+        <w:t xml:space="preserve">להלן צילום מסך של כיסוי הקוד עבור הקבצים </w:t>
+      </w:r>
+      <w:proofErr w:type="spellStart"/>
+      <w:r>
+        <w:rPr>
+          <w:rFonts w:eastAsiaTheme="minorEastAsia" w:hint="cs"/>
+          <w:color w:val="156082" w:themeColor="accent1"/>
+          <w:sz w:val="24"/>
+          <w:szCs w:val="24"/>
+          <w:rtl/>
+          <w:lang w:bidi="he-IL"/>
+        </w:rPr>
+        <w:t>הרלוונטים</w:t>
+      </w:r>
+      <w:proofErr w:type="spellEnd"/>
+      <w:r>
+        <w:rPr>
+          <w:rFonts w:eastAsiaTheme="minorEastAsia" w:hint="cs"/>
+          <w:color w:val="156082" w:themeColor="accent1"/>
+          <w:sz w:val="24"/>
+          <w:szCs w:val="24"/>
+          <w:rtl/>
+          <w:lang w:bidi="he-IL"/>
+        </w:rPr>
+        <w:t>:</w:t>
       </w:r>
     </w:p>
     <w:sectPr>
@@ -587,7 +1174,7 @@
   <w:abstractNum w:abstractNumId="0" w15:restartNumberingAfterBreak="0">
     <w:nsid w:val="00F26BCD"/>
     <w:multiLevelType w:val="hybridMultilevel"/>
-    <w:tmpl w:val="29667632"/>
+    <w:tmpl w:val="36501754"/>
     <w:lvl w:ilvl="0" w:tplc="DA6AD46E">
       <w:start w:val="1"/>
       <w:numFmt w:val="hebrew1"/>
@@ -852,6 +1439,95 @@
     </w:lvl>
   </w:abstractNum>
   <w:abstractNum w:abstractNumId="3" w15:restartNumberingAfterBreak="0">
+    <w:nsid w:val="0845624E"/>
+    <w:multiLevelType w:val="hybridMultilevel"/>
+    <w:tmpl w:val="29667632"/>
+    <w:lvl w:ilvl="0" w:tplc="FFFFFFFF">
+      <w:start w:val="1"/>
+      <w:numFmt w:val="hebrew1"/>
+      <w:lvlText w:val="%1."/>
+      <w:lvlJc w:val="left"/>
+      <w:pPr>
+        <w:ind w:left="720" w:hanging="360"/>
+      </w:pPr>
+      <w:rPr>
+        <w:rFonts w:hint="default"/>
+      </w:rPr>
+    </w:lvl>
+    <w:lvl w:ilvl="1" w:tplc="FFFFFFFF" w:tentative="1">
+      <w:start w:val="1"/>
+      <w:numFmt w:val="lowerLetter"/>
+      <w:lvlText w:val="%2."/>
+      <w:lvlJc w:val="left"/>
+      <w:pPr>
+        <w:ind w:left="1440" w:hanging="360"/>
+      </w:pPr>
+    </w:lvl>
+    <w:lvl w:ilvl="2" w:tplc="FFFFFFFF" w:tentative="1">
+      <w:start w:val="1"/>
+      <w:numFmt w:val="lowerRoman"/>
+      <w:lvlText w:val="%3."/>
+      <w:lvlJc w:val="right"/>
+      <w:pPr>
+        <w:ind w:left="2160" w:hanging="180"/>
+      </w:pPr>
+    </w:lvl>
+    <w:lvl w:ilvl="3" w:tplc="FFFFFFFF" w:tentative="1">
+      <w:start w:val="1"/>
+      <w:numFmt w:val="decimal"/>
+      <w:lvlText w:val="%4."/>
+      <w:lvlJc w:val="left"/>
+      <w:pPr>
+        <w:ind w:left="2880" w:hanging="360"/>
+      </w:pPr>
+    </w:lvl>
+    <w:lvl w:ilvl="4" w:tplc="FFFFFFFF" w:tentative="1">
+      <w:start w:val="1"/>
+      <w:numFmt w:val="lowerLetter"/>
+      <w:lvlText w:val="%5."/>
+      <w:lvlJc w:val="left"/>
+      <w:pPr>
+        <w:ind w:left="3600" w:hanging="360"/>
+      </w:pPr>
+    </w:lvl>
+    <w:lvl w:ilvl="5" w:tplc="FFFFFFFF" w:tentative="1">
+      <w:start w:val="1"/>
+      <w:numFmt w:val="lowerRoman"/>
+      <w:lvlText w:val="%6."/>
+      <w:lvlJc w:val="right"/>
+      <w:pPr>
+        <w:ind w:left="4320" w:hanging="180"/>
+      </w:pPr>
+    </w:lvl>
+    <w:lvl w:ilvl="6" w:tplc="FFFFFFFF" w:tentative="1">
+      <w:start w:val="1"/>
+      <w:numFmt w:val="decimal"/>
+      <w:lvlText w:val="%7."/>
+      <w:lvlJc w:val="left"/>
+      <w:pPr>
+        <w:ind w:left="5040" w:hanging="360"/>
+      </w:pPr>
+    </w:lvl>
+    <w:lvl w:ilvl="7" w:tplc="FFFFFFFF" w:tentative="1">
+      <w:start w:val="1"/>
+      <w:numFmt w:val="lowerLetter"/>
+      <w:lvlText w:val="%8."/>
+      <w:lvlJc w:val="left"/>
+      <w:pPr>
+        <w:ind w:left="5760" w:hanging="360"/>
+      </w:pPr>
+    </w:lvl>
+    <w:lvl w:ilvl="8" w:tplc="FFFFFFFF" w:tentative="1">
+      <w:start w:val="1"/>
+      <w:numFmt w:val="lowerRoman"/>
+      <w:lvlText w:val="%9."/>
+      <w:lvlJc w:val="right"/>
+      <w:pPr>
+        <w:ind w:left="6480" w:hanging="180"/>
+      </w:pPr>
+    </w:lvl>
+  </w:abstractNum>
+  <w:abstractNum w:abstractNumId="4" w15:restartNumberingAfterBreak="0">
     <w:nsid w:val="0C287C5A"/>
     <w:multiLevelType w:val="hybridMultilevel"/>
     <w:tmpl w:val="B0FE89F6"/>
@@ -940,7 +1616,7 @@
       </w:pPr>
     </w:lvl>
   </w:abstractNum>
-  <w:abstractNum w:abstractNumId="4" w15:restartNumberingAfterBreak="0">
+  <w:abstractNum w:abstractNumId="5" w15:restartNumberingAfterBreak="0">
     <w:nsid w:val="0E8E21DD"/>
     <w:multiLevelType w:val="hybridMultilevel"/>
     <w:tmpl w:val="6EA4FF74"/>
@@ -1029,7 +1705,7 @@
       </w:pPr>
     </w:lvl>
   </w:abstractNum>
-  <w:abstractNum w:abstractNumId="5" w15:restartNumberingAfterBreak="0">
+  <w:abstractNum w:abstractNumId="6" w15:restartNumberingAfterBreak="0">
     <w:nsid w:val="10D85468"/>
     <w:multiLevelType w:val="hybridMultilevel"/>
     <w:tmpl w:val="8E6E8F18"/>
@@ -1118,7 +1794,7 @@
       </w:pPr>
     </w:lvl>
   </w:abstractNum>
-  <w:abstractNum w:abstractNumId="6" w15:restartNumberingAfterBreak="0">
+  <w:abstractNum w:abstractNumId="7" w15:restartNumberingAfterBreak="0">
     <w:nsid w:val="1ED1781B"/>
     <w:multiLevelType w:val="hybridMultilevel"/>
     <w:tmpl w:val="797852F4"/>
@@ -1210,7 +1886,7 @@
       </w:pPr>
     </w:lvl>
   </w:abstractNum>
-  <w:abstractNum w:abstractNumId="7" w15:restartNumberingAfterBreak="0">
+  <w:abstractNum w:abstractNumId="8" w15:restartNumberingAfterBreak="0">
     <w:nsid w:val="20B75140"/>
     <w:multiLevelType w:val="hybridMultilevel"/>
     <w:tmpl w:val="B6323F02"/>
@@ -1299,7 +1975,7 @@
       </w:pPr>
     </w:lvl>
   </w:abstractNum>
-  <w:abstractNum w:abstractNumId="8" w15:restartNumberingAfterBreak="0">
+  <w:abstractNum w:abstractNumId="9" w15:restartNumberingAfterBreak="0">
     <w:nsid w:val="21EC065D"/>
     <w:multiLevelType w:val="hybridMultilevel"/>
     <w:tmpl w:val="102CA96E"/>
@@ -1392,7 +2068,7 @@
       </w:pPr>
     </w:lvl>
   </w:abstractNum>
-  <w:abstractNum w:abstractNumId="9" w15:restartNumberingAfterBreak="0">
+  <w:abstractNum w:abstractNumId="10" w15:restartNumberingAfterBreak="0">
     <w:nsid w:val="22C34E40"/>
     <w:multiLevelType w:val="hybridMultilevel"/>
     <w:tmpl w:val="17C2AE14"/>
@@ -1481,7 +2157,7 @@
       </w:pPr>
     </w:lvl>
   </w:abstractNum>
-  <w:abstractNum w:abstractNumId="10" w15:restartNumberingAfterBreak="0">
+  <w:abstractNum w:abstractNumId="11" w15:restartNumberingAfterBreak="0">
     <w:nsid w:val="33075F50"/>
     <w:multiLevelType w:val="hybridMultilevel"/>
     <w:tmpl w:val="89CE3960"/>
@@ -1570,7 +2246,7 @@
       </w:pPr>
     </w:lvl>
   </w:abstractNum>
-  <w:abstractNum w:abstractNumId="11" w15:restartNumberingAfterBreak="0">
+  <w:abstractNum w:abstractNumId="12" w15:restartNumberingAfterBreak="0">
     <w:nsid w:val="36286C14"/>
     <w:multiLevelType w:val="hybridMultilevel"/>
     <w:tmpl w:val="A5FADE96"/>
@@ -1659,7 +2335,7 @@
       </w:pPr>
     </w:lvl>
   </w:abstractNum>
-  <w:abstractNum w:abstractNumId="12" w15:restartNumberingAfterBreak="0">
+  <w:abstractNum w:abstractNumId="13" w15:restartNumberingAfterBreak="0">
     <w:nsid w:val="39B74E0D"/>
     <w:multiLevelType w:val="hybridMultilevel"/>
     <w:tmpl w:val="4304408E"/>
@@ -1749,7 +2425,7 @@
       </w:pPr>
     </w:lvl>
   </w:abstractNum>
-  <w:abstractNum w:abstractNumId="13" w15:restartNumberingAfterBreak="0">
+  <w:abstractNum w:abstractNumId="14" w15:restartNumberingAfterBreak="0">
     <w:nsid w:val="3BD50B58"/>
     <w:multiLevelType w:val="hybridMultilevel"/>
     <w:tmpl w:val="3AE828C0"/>
@@ -1838,7 +2514,7 @@
       </w:pPr>
     </w:lvl>
   </w:abstractNum>
-  <w:abstractNum w:abstractNumId="14" w15:restartNumberingAfterBreak="0">
+  <w:abstractNum w:abstractNumId="15" w15:restartNumberingAfterBreak="0">
     <w:nsid w:val="3FD51A82"/>
     <w:multiLevelType w:val="hybridMultilevel"/>
     <w:tmpl w:val="5C9C327A"/>
@@ -1927,7 +2603,7 @@
       </w:pPr>
     </w:lvl>
   </w:abstractNum>
-  <w:abstractNum w:abstractNumId="15" w15:restartNumberingAfterBreak="0">
+  <w:abstractNum w:abstractNumId="16" w15:restartNumberingAfterBreak="0">
     <w:nsid w:val="41094336"/>
     <w:multiLevelType w:val="hybridMultilevel"/>
     <w:tmpl w:val="21DEB850"/>
@@ -2016,7 +2692,7 @@
       </w:pPr>
     </w:lvl>
   </w:abstractNum>
-  <w:abstractNum w:abstractNumId="16" w15:restartNumberingAfterBreak="0">
+  <w:abstractNum w:abstractNumId="17" w15:restartNumberingAfterBreak="0">
     <w:nsid w:val="42723F5C"/>
     <w:multiLevelType w:val="hybridMultilevel"/>
     <w:tmpl w:val="8C5C2376"/>
@@ -2105,7 +2781,7 @@
       </w:pPr>
     </w:lvl>
   </w:abstractNum>
-  <w:abstractNum w:abstractNumId="17" w15:restartNumberingAfterBreak="0">
+  <w:abstractNum w:abstractNumId="18" w15:restartNumberingAfterBreak="0">
     <w:nsid w:val="44616EF9"/>
     <w:multiLevelType w:val="hybridMultilevel"/>
     <w:tmpl w:val="8DB272C2"/>
@@ -2194,7 +2870,7 @@
       </w:pPr>
     </w:lvl>
   </w:abstractNum>
-  <w:abstractNum w:abstractNumId="18" w15:restartNumberingAfterBreak="0">
+  <w:abstractNum w:abstractNumId="19" w15:restartNumberingAfterBreak="0">
     <w:nsid w:val="4B7E64F1"/>
     <w:multiLevelType w:val="hybridMultilevel"/>
     <w:tmpl w:val="6352CA6C"/>
@@ -2284,7 +2960,7 @@
       </w:pPr>
     </w:lvl>
   </w:abstractNum>
-  <w:abstractNum w:abstractNumId="19" w15:restartNumberingAfterBreak="0">
+  <w:abstractNum w:abstractNumId="20" w15:restartNumberingAfterBreak="0">
     <w:nsid w:val="4FF40FAD"/>
     <w:multiLevelType w:val="hybridMultilevel"/>
     <w:tmpl w:val="68D06050"/>
@@ -2373,7 +3049,7 @@
       </w:pPr>
     </w:lvl>
   </w:abstractNum>
-  <w:abstractNum w:abstractNumId="20" w15:restartNumberingAfterBreak="0">
+  <w:abstractNum w:abstractNumId="21" w15:restartNumberingAfterBreak="0">
     <w:nsid w:val="54A92A7A"/>
     <w:multiLevelType w:val="hybridMultilevel"/>
     <w:tmpl w:val="0758FDB6"/>
@@ -2462,7 +3138,7 @@
       </w:pPr>
     </w:lvl>
   </w:abstractNum>
-  <w:abstractNum w:abstractNumId="21" w15:restartNumberingAfterBreak="0">
+  <w:abstractNum w:abstractNumId="22" w15:restartNumberingAfterBreak="0">
     <w:nsid w:val="55502546"/>
     <w:multiLevelType w:val="hybridMultilevel"/>
     <w:tmpl w:val="9346724C"/>
@@ -2551,7 +3227,7 @@
       </w:pPr>
     </w:lvl>
   </w:abstractNum>
-  <w:abstractNum w:abstractNumId="22" w15:restartNumberingAfterBreak="0">
+  <w:abstractNum w:abstractNumId="23" w15:restartNumberingAfterBreak="0">
     <w:nsid w:val="55FA19CC"/>
     <w:multiLevelType w:val="hybridMultilevel"/>
     <w:tmpl w:val="CEC86FBA"/>
@@ -2640,7 +3316,7 @@
       </w:pPr>
     </w:lvl>
   </w:abstractNum>
-  <w:abstractNum w:abstractNumId="23" w15:restartNumberingAfterBreak="0">
+  <w:abstractNum w:abstractNumId="24" w15:restartNumberingAfterBreak="0">
     <w:nsid w:val="582F58DD"/>
     <w:multiLevelType w:val="hybridMultilevel"/>
     <w:tmpl w:val="2FE6E4E8"/>
@@ -2729,7 +3405,7 @@
       </w:pPr>
     </w:lvl>
   </w:abstractNum>
-  <w:abstractNum w:abstractNumId="24" w15:restartNumberingAfterBreak="0">
+  <w:abstractNum w:abstractNumId="25" w15:restartNumberingAfterBreak="0">
     <w:nsid w:val="5BBC7A74"/>
     <w:multiLevelType w:val="hybridMultilevel"/>
     <w:tmpl w:val="20C20000"/>
@@ -2818,7 +3494,7 @@
       </w:pPr>
     </w:lvl>
   </w:abstractNum>
-  <w:abstractNum w:abstractNumId="25" w15:restartNumberingAfterBreak="0">
+  <w:abstractNum w:abstractNumId="26" w15:restartNumberingAfterBreak="0">
     <w:nsid w:val="60D80101"/>
     <w:multiLevelType w:val="hybridMultilevel"/>
     <w:tmpl w:val="5A865444"/>
@@ -2907,7 +3583,7 @@
       </w:pPr>
     </w:lvl>
   </w:abstractNum>
-  <w:abstractNum w:abstractNumId="26" w15:restartNumberingAfterBreak="0">
+  <w:abstractNum w:abstractNumId="27" w15:restartNumberingAfterBreak="0">
     <w:nsid w:val="61861D1D"/>
     <w:multiLevelType w:val="hybridMultilevel"/>
     <w:tmpl w:val="5530947A"/>
@@ -2996,7 +3672,7 @@
       </w:pPr>
     </w:lvl>
   </w:abstractNum>
-  <w:abstractNum w:abstractNumId="27" w15:restartNumberingAfterBreak="0">
+  <w:abstractNum w:abstractNumId="28" w15:restartNumberingAfterBreak="0">
     <w:nsid w:val="66D00CAB"/>
     <w:multiLevelType w:val="hybridMultilevel"/>
     <w:tmpl w:val="43DE090C"/>
@@ -3085,7 +3761,7 @@
       </w:pPr>
     </w:lvl>
   </w:abstractNum>
-  <w:abstractNum w:abstractNumId="28" w15:restartNumberingAfterBreak="0">
+  <w:abstractNum w:abstractNumId="29" w15:restartNumberingAfterBreak="0">
     <w:nsid w:val="66ED51AC"/>
     <w:multiLevelType w:val="multilevel"/>
     <w:tmpl w:val="54B07E2E"/>
@@ -3206,7 +3882,7 @@
       </w:rPr>
     </w:lvl>
   </w:abstractNum>
-  <w:abstractNum w:abstractNumId="29" w15:restartNumberingAfterBreak="0">
+  <w:abstractNum w:abstractNumId="30" w15:restartNumberingAfterBreak="0">
     <w:nsid w:val="73433173"/>
     <w:multiLevelType w:val="hybridMultilevel"/>
     <w:tmpl w:val="EBDE39AA"/>
@@ -3295,7 +3971,7 @@
       </w:pPr>
     </w:lvl>
   </w:abstractNum>
-  <w:abstractNum w:abstractNumId="30" w15:restartNumberingAfterBreak="0">
+  <w:abstractNum w:abstractNumId="31" w15:restartNumberingAfterBreak="0">
     <w:nsid w:val="75050F3B"/>
     <w:multiLevelType w:val="hybridMultilevel"/>
     <w:tmpl w:val="B1F2178A"/>
@@ -3385,97 +4061,100 @@
     </w:lvl>
   </w:abstractNum>
   <w:num w:numId="1" w16cid:durableId="35356615">
+    <w:abstractNumId w:val="17"/>
+  </w:num>
+  <w:num w:numId="2" w16cid:durableId="1990162410">
+    <w:abstractNumId w:val="26"/>
+  </w:num>
+  <w:num w:numId="3" w16cid:durableId="1735735963">
+    <w:abstractNumId w:val="21"/>
+  </w:num>
+  <w:num w:numId="4" w16cid:durableId="1833712263">
+    <w:abstractNumId w:val="24"/>
+  </w:num>
+  <w:num w:numId="5" w16cid:durableId="892305156">
     <w:abstractNumId w:val="16"/>
   </w:num>
-  <w:num w:numId="2" w16cid:durableId="1990162410">
-    <w:abstractNumId w:val="25"/>
-  </w:num>
-  <w:num w:numId="3" w16cid:durableId="1735735963">
-    <w:abstractNumId w:val="20"/>
-  </w:num>
-  <w:num w:numId="4" w16cid:durableId="1833712263">
-    <w:abstractNumId w:val="23"/>
-  </w:num>
-  <w:num w:numId="5" w16cid:durableId="892305156">
-    <w:abstractNumId w:val="15"/>
-  </w:num>
   <w:num w:numId="6" w16cid:durableId="181088237">
-    <w:abstractNumId w:val="30"/>
+    <w:abstractNumId w:val="31"/>
   </w:num>
   <w:num w:numId="7" w16cid:durableId="604194830">
-    <w:abstractNumId w:val="21"/>
+    <w:abstractNumId w:val="22"/>
   </w:num>
   <w:num w:numId="8" w16cid:durableId="279266169">
-    <w:abstractNumId w:val="17"/>
+    <w:abstractNumId w:val="18"/>
   </w:num>
   <w:num w:numId="9" w16cid:durableId="1087770928">
-    <w:abstractNumId w:val="12"/>
+    <w:abstractNumId w:val="13"/>
   </w:num>
   <w:num w:numId="10" w16cid:durableId="1957637277">
+    <w:abstractNumId w:val="5"/>
+  </w:num>
+  <w:num w:numId="11" w16cid:durableId="746457748">
+    <w:abstractNumId w:val="19"/>
+  </w:num>
+  <w:num w:numId="12" w16cid:durableId="475492776">
     <w:abstractNumId w:val="4"/>
   </w:num>
-  <w:num w:numId="11" w16cid:durableId="746457748">
-    <w:abstractNumId w:val="18"/>
-  </w:num>
-  <w:num w:numId="12" w16cid:durableId="475492776">
-    <w:abstractNumId w:val="3"/>
-  </w:num>
   <w:num w:numId="13" w16cid:durableId="581375321">
-    <w:abstractNumId w:val="7"/>
+    <w:abstractNumId w:val="8"/>
   </w:num>
   <w:num w:numId="14" w16cid:durableId="1338460077">
     <w:abstractNumId w:val="2"/>
   </w:num>
   <w:num w:numId="15" w16cid:durableId="18436390">
+    <w:abstractNumId w:val="28"/>
+  </w:num>
+  <w:num w:numId="16" w16cid:durableId="320037870">
+    <w:abstractNumId w:val="10"/>
+  </w:num>
+  <w:num w:numId="17" w16cid:durableId="1002776483">
     <w:abstractNumId w:val="27"/>
   </w:num>
-  <w:num w:numId="16" w16cid:durableId="320037870">
-    <w:abstractNumId w:val="9"/>
-  </w:num>
-  <w:num w:numId="17" w16cid:durableId="1002776483">
-    <w:abstractNumId w:val="26"/>
-  </w:num>
   <w:num w:numId="18" w16cid:durableId="1164472723">
-    <w:abstractNumId w:val="22"/>
+    <w:abstractNumId w:val="23"/>
   </w:num>
   <w:num w:numId="19" w16cid:durableId="828138037">
-    <w:abstractNumId w:val="24"/>
+    <w:abstractNumId w:val="25"/>
   </w:num>
   <w:num w:numId="20" w16cid:durableId="1189686624">
     <w:abstractNumId w:val="1"/>
   </w:num>
   <w:num w:numId="21" w16cid:durableId="879896503">
-    <w:abstractNumId w:val="28"/>
+    <w:abstractNumId w:val="29"/>
   </w:num>
   <w:num w:numId="22" w16cid:durableId="1292252919">
-    <w:abstractNumId w:val="13"/>
+    <w:abstractNumId w:val="14"/>
   </w:num>
   <w:num w:numId="23" w16cid:durableId="1508520236">
-    <w:abstractNumId w:val="29"/>
+    <w:abstractNumId w:val="30"/>
   </w:num>
   <w:num w:numId="24" w16cid:durableId="1868903962">
-    <w:abstractNumId w:val="10"/>
+    <w:abstractNumId w:val="11"/>
   </w:num>
   <w:num w:numId="25" w16cid:durableId="1427271192">
-    <w:abstractNumId w:val="5"/>
+    <w:abstractNumId w:val="6"/>
   </w:num>
   <w:num w:numId="26" w16cid:durableId="2046056288">
-    <w:abstractNumId w:val="14"/>
+    <w:abstractNumId w:val="15"/>
   </w:num>
   <w:num w:numId="27" w16cid:durableId="559756158">
-    <w:abstractNumId w:val="19"/>
+    <w:abstractNumId w:val="20"/>
   </w:num>
   <w:num w:numId="28" w16cid:durableId="889270477">
-    <w:abstractNumId w:val="6"/>
+    <w:abstractNumId w:val="7"/>
   </w:num>
   <w:num w:numId="29" w16cid:durableId="982350058">
     <w:abstractNumId w:val="0"/>
   </w:num>
   <w:num w:numId="30" w16cid:durableId="206570283">
-    <w:abstractNumId w:val="8"/>
+    <w:abstractNumId w:val="9"/>
   </w:num>
   <w:num w:numId="31" w16cid:durableId="455950678">
-    <w:abstractNumId w:val="11"/>
+    <w:abstractNumId w:val="12"/>
+  </w:num>
+  <w:num w:numId="32" w16cid:durableId="601912890">
+    <w:abstractNumId w:val="3"/>
   </w:num>
 </w:numbering>
 </file>
@@ -4083,7 +4762,6 @@
   <w:style w:type="character" w:default="1" w:styleId="DefaultParagraphFont">
     <w:name w:val="Default Paragraph Font"/>
     <w:uiPriority w:val="1"/>
-    <w:semiHidden/>
     <w:unhideWhenUsed/>
   </w:style>
   <w:style w:type="table" w:default="1" w:styleId="TableNormal">

</xml_diff>